<commit_message>
el-237: removidas as marcacoes
</commit_message>
<xml_diff>
--- a/docassemble/docassemble/brcomeducalegal/data/templates/procuracao-concessionarias.docx
+++ b/docassemble/docassemble/brcomeducalegal/data/templates/procuracao-concessionarias.docx
@@ -71,7 +71,6 @@
           <w:rFonts w:ascii="Calibri" w:eastAsia="Calibri" w:hAnsi="Calibri" w:cs="Calibri"/>
           <w:spacing w:val="2"/>
           <w:kern w:val="2"/>
-          <w:highlight w:val="green"/>
         </w:rPr>
         <w:t>{</w:t>
       </w:r>
@@ -81,7 +80,6 @@
           <w:rFonts w:ascii="Calibri" w:eastAsia="Calibri" w:hAnsi="Calibri" w:cs="Calibri"/>
           <w:spacing w:val="2"/>
           <w:kern w:val="2"/>
-          <w:highlight w:val="green"/>
         </w:rPr>
         <w:t>%p for grantor in grantors %}</w:t>
       </w:r>
@@ -95,7 +93,6 @@
           <w:rFonts w:ascii="Calibri" w:eastAsia="Calibri" w:hAnsi="Calibri" w:cs="Calibri"/>
           <w:spacing w:val="2"/>
           <w:kern w:val="2"/>
-          <w:highlight w:val="cyan"/>
           <w:lang w:val="en-US"/>
         </w:rPr>
       </w:pPr>
@@ -104,7 +101,6 @@
           <w:rFonts w:ascii="Calibri" w:eastAsia="Calibri" w:hAnsi="Calibri" w:cs="Calibri"/>
           <w:spacing w:val="2"/>
           <w:kern w:val="2"/>
-          <w:highlight w:val="cyan"/>
           <w:lang w:val="en-US"/>
         </w:rPr>
         <w:t>{%p if grantor.type == 'organization' %}</w:t>
@@ -157,7 +153,6 @@
           <w:rFonts w:ascii="Calibri" w:eastAsia="Calibri" w:hAnsi="Calibri" w:cs="Calibri"/>
           <w:spacing w:val="2"/>
           <w:kern w:val="2"/>
-          <w:highlight w:val="cyan"/>
           <w:lang w:val="en-US"/>
         </w:rPr>
         <w:t>{%p for item in grantor.child %}</w:t>
@@ -214,15 +209,13 @@
           <w:rFonts w:ascii="Calibri" w:eastAsia="Calibri" w:hAnsi="Calibri" w:cs="Calibri"/>
           <w:spacing w:val="2"/>
           <w:kern w:val="2"/>
-          <w:highlight w:val="cyan"/>
-        </w:rPr>
-      </w:pPr>
-      <w:r>
-        <w:rPr>
-          <w:rFonts w:ascii="Calibri" w:eastAsia="Calibri" w:hAnsi="Calibri" w:cs="Calibri"/>
-          <w:spacing w:val="2"/>
-          <w:kern w:val="2"/>
-          <w:highlight w:val="cyan"/>
+        </w:rPr>
+      </w:pPr>
+      <w:r>
+        <w:rPr>
+          <w:rFonts w:ascii="Calibri" w:eastAsia="Calibri" w:hAnsi="Calibri" w:cs="Calibri"/>
+          <w:spacing w:val="2"/>
+          <w:kern w:val="2"/>
         </w:rPr>
         <w:t>{%p endfor %}</w:t>
       </w:r>
@@ -236,15 +229,13 @@
           <w:rFonts w:ascii="Calibri" w:eastAsia="Calibri" w:hAnsi="Calibri" w:cs="Calibri"/>
           <w:spacing w:val="2"/>
           <w:kern w:val="2"/>
-          <w:highlight w:val="cyan"/>
-        </w:rPr>
-      </w:pPr>
-      <w:r>
-        <w:rPr>
-          <w:rFonts w:ascii="Calibri" w:eastAsia="Calibri" w:hAnsi="Calibri" w:cs="Calibri"/>
-          <w:spacing w:val="2"/>
-          <w:kern w:val="2"/>
-          <w:highlight w:val="cyan"/>
+        </w:rPr>
+      </w:pPr>
+      <w:r>
+        <w:rPr>
+          <w:rFonts w:ascii="Calibri" w:eastAsia="Calibri" w:hAnsi="Calibri" w:cs="Calibri"/>
+          <w:spacing w:val="2"/>
+          <w:kern w:val="2"/>
         </w:rPr>
         <w:t>{%p elif grantor.type  == 'individual' %}</w:t>
       </w:r>
@@ -294,15 +285,13 @@
           <w:rFonts w:ascii="Calibri" w:eastAsia="Calibri" w:hAnsi="Calibri" w:cs="Calibri"/>
           <w:spacing w:val="2"/>
           <w:kern w:val="2"/>
-          <w:highlight w:val="cyan"/>
-        </w:rPr>
-      </w:pPr>
-      <w:r>
-        <w:rPr>
-          <w:rFonts w:ascii="Calibri" w:eastAsia="Calibri" w:hAnsi="Calibri" w:cs="Calibri"/>
-          <w:spacing w:val="2"/>
-          <w:kern w:val="2"/>
-          <w:highlight w:val="cyan"/>
+        </w:rPr>
+      </w:pPr>
+      <w:r>
+        <w:rPr>
+          <w:rFonts w:ascii="Calibri" w:eastAsia="Calibri" w:hAnsi="Calibri" w:cs="Calibri"/>
+          <w:spacing w:val="2"/>
+          <w:kern w:val="2"/>
         </w:rPr>
         <w:t>{%p endif %}</w:t>
       </w:r>
@@ -315,15 +304,13 @@
           <w:rFonts w:ascii="Calibri" w:eastAsia="Calibri" w:hAnsi="Calibri" w:cs="Calibri"/>
           <w:spacing w:val="2"/>
           <w:kern w:val="2"/>
-          <w:highlight w:val="green"/>
-        </w:rPr>
-      </w:pPr>
-      <w:r>
-        <w:rPr>
-          <w:rFonts w:ascii="Calibri" w:eastAsia="Calibri" w:hAnsi="Calibri" w:cs="Calibri"/>
-          <w:spacing w:val="2"/>
-          <w:kern w:val="2"/>
-          <w:highlight w:val="green"/>
+        </w:rPr>
+      </w:pPr>
+      <w:r>
+        <w:rPr>
+          <w:rFonts w:ascii="Calibri" w:eastAsia="Calibri" w:hAnsi="Calibri" w:cs="Calibri"/>
+          <w:spacing w:val="2"/>
+          <w:kern w:val="2"/>
         </w:rPr>
         <w:t>{%p endfor %}.</w:t>
       </w:r>
@@ -427,15 +414,7 @@
           <w:spacing w:val="2"/>
           <w:kern w:val="2"/>
         </w:rPr>
-        <w:t xml:space="preserve"> os fins especiais de representar a Outorgante perante as concessionárias de serviços públicos, podendo assinar formulários, guias, fazer pagamentos, dar e aceitar quitação, celebrar contratos e/ou </w:t>
-      </w:r>
-      <w:r>
-        <w:rPr>
-          <w:rFonts w:ascii="Calibri" w:eastAsia="Calibri" w:hAnsi="Calibri" w:cs="Calibri"/>
-          <w:spacing w:val="2"/>
-          <w:kern w:val="2"/>
-        </w:rPr>
-        <w:t>aditivos contratuais, solicitar mudança de endereço, de titularidade, assinar e/ou apresentar documentos, firmar declarações, enfim, realizar todos os demais atos necessários ao bom e fiel cumprimento do presente mandato.</w:t>
+        <w:t xml:space="preserve"> os fins especiais de representar a Outorgante perante as concessionárias de serviços públicos, podendo assinar formulários, guias, fazer pagamentos, dar e aceitar quitação, celebrar contratos e/ou aditivos contratuais, solicitar mudança de endereço, de titularidade, assinar e/ou apresentar documentos, firmar declarações, enfim, realizar todos os demais atos necessários ao bom e fiel cumprimento do presente mandato.</w:t>
       </w:r>
     </w:p>
     <w:p>
@@ -919,7 +898,6 @@
           <w:rFonts w:ascii="Calibri" w:eastAsia="Calibri" w:hAnsi="Calibri" w:cs="Calibri"/>
           <w:spacing w:val="2"/>
           <w:kern w:val="2"/>
-          <w:highlight w:val="green"/>
         </w:rPr>
       </w:pPr>
     </w:p>

</xml_diff>